<commit_message>
First version of driver of bypass mode.
</commit_message>
<xml_diff>
--- a/ReleaseNote_RT5514.docx
+++ b/ReleaseNote_RT5514.docx
@@ -20,15 +20,22 @@
           <w:rFonts w:hint="eastAsia"/>
           <w:color w:val="000000" w:themeColor="text1"/>
         </w:rPr>
-        <w:t>0.11</w:t>
-      </w:r>
-    </w:p>
-    <w:p>
-      <w:r>
-        <w:rPr>
-          <w:rFonts w:hint="eastAsia"/>
-        </w:rPr>
-        <w:t>Release date:2019/4/26</w:t>
+        <w:t>2</w:t>
+      </w:r>
+      <w:r>
+        <w:rPr>
+          <w:rFonts w:hint="eastAsia"/>
+          <w:color w:val="000000" w:themeColor="text1"/>
+        </w:rPr>
+        <w:t>.11</w:t>
+      </w:r>
+    </w:p>
+    <w:p>
+      <w:r>
+        <w:rPr>
+          <w:rFonts w:hint="eastAsia"/>
+        </w:rPr>
+        <w:t>Release date:2019/5/15</w:t>
       </w:r>
     </w:p>
     <w:p>
@@ -42,32 +49,106 @@
     <w:p>
       <w:pPr>
         <w:rPr>
-          <w:color w:val="000000" w:themeColor="text1"/>
-        </w:rPr>
-      </w:pPr>
-      <w:r>
-        <w:rPr>
-          <w:rFonts w:hint="eastAsia"/>
-          <w:color w:val="000000" w:themeColor="text1"/>
-        </w:rPr>
-        <w:t xml:space="preserve">1. </w:t>
-      </w:r>
-      <w:r>
-        <w:rPr>
-          <w:color w:val="000000" w:themeColor="text1"/>
-        </w:rPr>
-        <w:t>Disable hotword detection during recording.</w:t>
-      </w:r>
-    </w:p>
-    <w:p>
-      <w:pPr>
-        <w:rPr>
-          <w:rFonts w:hint="eastAsia"/>
-          <w:color w:val="000000" w:themeColor="text1"/>
-        </w:rPr>
-      </w:pPr>
+          <w:rFonts w:hint="eastAsia"/>
+          <w:color w:val="000000" w:themeColor="text1"/>
+        </w:rPr>
+      </w:pPr>
+      <w:r>
+        <w:rPr>
+          <w:rFonts w:hint="eastAsia"/>
+          <w:color w:val="000000" w:themeColor="text1"/>
+        </w:rPr>
+        <w:t>1. Drop 256000 bytes audio data in software ring buffer in order to act like bypass mode.</w:t>
+      </w:r>
+    </w:p>
+    <w:p>
+      <w:pPr>
+        <w:rPr>
+          <w:rFonts w:hint="eastAsia"/>
+          <w:color w:val="000000" w:themeColor="text1"/>
+        </w:rPr>
+      </w:pPr>
+      <w:r>
+        <w:rPr>
+          <w:rFonts w:hint="eastAsia"/>
+          <w:color w:val="000000" w:themeColor="text1"/>
+        </w:rPr>
+        <w:t>2. Disable google engine in firmware.</w:t>
+      </w:r>
       <w:bookmarkStart w:id="0" w:name="_GoBack"/>
       <w:bookmarkEnd w:id="0"/>
+    </w:p>
+    <w:p>
+      <w:pPr>
+        <w:rPr>
+          <w:rFonts w:hint="eastAsia"/>
+          <w:color w:val="000000" w:themeColor="text1"/>
+        </w:rPr>
+      </w:pPr>
+    </w:p>
+    <w:p>
+      <w:pPr>
+        <w:rPr>
+          <w:color w:val="000000" w:themeColor="text1"/>
+        </w:rPr>
+      </w:pPr>
+      <w:r>
+        <w:rPr>
+          <w:rFonts w:hint="eastAsia"/>
+          <w:color w:val="000000" w:themeColor="text1"/>
+        </w:rPr>
+        <w:t>Version: 0.</w:t>
+      </w:r>
+      <w:r>
+        <w:rPr>
+          <w:rFonts w:hint="eastAsia"/>
+          <w:color w:val="000000" w:themeColor="text1"/>
+        </w:rPr>
+        <w:t>0.11</w:t>
+      </w:r>
+    </w:p>
+    <w:p>
+      <w:r>
+        <w:rPr>
+          <w:rFonts w:hint="eastAsia"/>
+        </w:rPr>
+        <w:t>Release date:2019/4/26</w:t>
+      </w:r>
+    </w:p>
+    <w:p>
+      <w:r>
+        <w:rPr>
+          <w:rFonts w:hint="eastAsia"/>
+        </w:rPr>
+        <w:t>Change:</w:t>
+      </w:r>
+    </w:p>
+    <w:p>
+      <w:pPr>
+        <w:rPr>
+          <w:color w:val="000000" w:themeColor="text1"/>
+        </w:rPr>
+      </w:pPr>
+      <w:r>
+        <w:rPr>
+          <w:rFonts w:hint="eastAsia"/>
+          <w:color w:val="000000" w:themeColor="text1"/>
+        </w:rPr>
+        <w:t xml:space="preserve">1. </w:t>
+      </w:r>
+      <w:r>
+        <w:rPr>
+          <w:color w:val="000000" w:themeColor="text1"/>
+        </w:rPr>
+        <w:t>Disable hotword detection during recording.</w:t>
+      </w:r>
+    </w:p>
+    <w:p>
+      <w:pPr>
+        <w:rPr>
+          <w:color w:val="000000" w:themeColor="text1"/>
+        </w:rPr>
+      </w:pPr>
     </w:p>
     <w:p>
       <w:pPr>
@@ -458,7 +539,14 @@
         <w:rPr>
           <w:rFonts w:hint="eastAsia"/>
         </w:rPr>
-        <w:t xml:space="preserve"> OKG model)</w:t>
+        <w:t xml:space="preserve"> OKG </w:t>
+      </w:r>
+      <w:r>
+        <w:rPr>
+          <w:rFonts w:hint="eastAsia"/>
+        </w:rPr>
+        <w:lastRenderedPageBreak/>
+        <w:t>model)</w:t>
       </w:r>
       <w:r>
         <w:rPr>
@@ -533,7 +621,6 @@
         <w:rPr>
           <w:rFonts w:hint="eastAsia"/>
         </w:rPr>
-        <w:lastRenderedPageBreak/>
         <w:t>Version: 0.0.6</w:t>
       </w:r>
     </w:p>

</xml_diff>

<commit_message>
1.Remove google engine. 2. Using arecord to record directly without trigger irq manually.
</commit_message>
<xml_diff>
--- a/ReleaseNote_RT5514.docx
+++ b/ReleaseNote_RT5514.docx
@@ -20,22 +20,15 @@
           <w:rFonts w:hint="eastAsia"/>
           <w:color w:val="000000" w:themeColor="text1"/>
         </w:rPr>
-        <w:t>2</w:t>
-      </w:r>
-      <w:r>
-        <w:rPr>
-          <w:rFonts w:hint="eastAsia"/>
-          <w:color w:val="000000" w:themeColor="text1"/>
-        </w:rPr>
-        <w:t>.11</w:t>
-      </w:r>
-    </w:p>
-    <w:p>
-      <w:r>
-        <w:rPr>
-          <w:rFonts w:hint="eastAsia"/>
-        </w:rPr>
-        <w:t>Release date:2019/5/15</w:t>
+        <w:t>2.12</w:t>
+      </w:r>
+    </w:p>
+    <w:p>
+      <w:r>
+        <w:rPr>
+          <w:rFonts w:hint="eastAsia"/>
+        </w:rPr>
+        <w:t>Release date:2019/10/22</w:t>
       </w:r>
     </w:p>
     <w:p>
@@ -49,16 +42,29 @@
     <w:p>
       <w:pPr>
         <w:rPr>
-          <w:rFonts w:hint="eastAsia"/>
-          <w:color w:val="000000" w:themeColor="text1"/>
-        </w:rPr>
-      </w:pPr>
-      <w:r>
-        <w:rPr>
-          <w:rFonts w:hint="eastAsia"/>
-          <w:color w:val="000000" w:themeColor="text1"/>
-        </w:rPr>
-        <w:t>1. Drop 256000 bytes audio data in software ring buffer in order to act like bypass mode.</w:t>
+          <w:color w:val="000000" w:themeColor="text1"/>
+        </w:rPr>
+      </w:pPr>
+      <w:r>
+        <w:rPr>
+          <w:rFonts w:hint="eastAsia"/>
+          <w:color w:val="000000" w:themeColor="text1"/>
+        </w:rPr>
+        <w:t xml:space="preserve">1. </w:t>
+      </w:r>
+      <w:r>
+        <w:rPr>
+          <w:rFonts w:hint="eastAsia"/>
+          <w:color w:val="000000" w:themeColor="text1"/>
+        </w:rPr>
+        <w:t xml:space="preserve">DSP bypass mode </w:t>
+      </w:r>
+      <w:r>
+        <w:rPr>
+          <w:rFonts w:hint="eastAsia"/>
+          <w:color w:val="000000" w:themeColor="text1"/>
+        </w:rPr>
+        <w:t>.</w:t>
       </w:r>
     </w:p>
     <w:p>
@@ -104,6 +110,78 @@
           <w:rFonts w:hint="eastAsia"/>
           <w:color w:val="000000" w:themeColor="text1"/>
         </w:rPr>
+        <w:t>2.11</w:t>
+      </w:r>
+    </w:p>
+    <w:p>
+      <w:r>
+        <w:rPr>
+          <w:rFonts w:hint="eastAsia"/>
+        </w:rPr>
+        <w:t>Release date:2019/5/15</w:t>
+      </w:r>
+    </w:p>
+    <w:p>
+      <w:r>
+        <w:rPr>
+          <w:rFonts w:hint="eastAsia"/>
+        </w:rPr>
+        <w:t>Change:</w:t>
+      </w:r>
+    </w:p>
+    <w:p>
+      <w:pPr>
+        <w:rPr>
+          <w:color w:val="000000" w:themeColor="text1"/>
+        </w:rPr>
+      </w:pPr>
+      <w:r>
+        <w:rPr>
+          <w:rFonts w:hint="eastAsia"/>
+          <w:color w:val="000000" w:themeColor="text1"/>
+        </w:rPr>
+        <w:t>1. Drop 256000 bytes audio data in software ring buffer in order to act like bypass mode.</w:t>
+      </w:r>
+    </w:p>
+    <w:p>
+      <w:pPr>
+        <w:rPr>
+          <w:color w:val="000000" w:themeColor="text1"/>
+        </w:rPr>
+      </w:pPr>
+      <w:r>
+        <w:rPr>
+          <w:rFonts w:hint="eastAsia"/>
+          <w:color w:val="000000" w:themeColor="text1"/>
+        </w:rPr>
+        <w:t>2. Disable google engine in firmware.</w:t>
+      </w:r>
+    </w:p>
+    <w:p>
+      <w:pPr>
+        <w:rPr>
+          <w:color w:val="000000" w:themeColor="text1"/>
+        </w:rPr>
+      </w:pPr>
+    </w:p>
+    <w:p>
+      <w:pPr>
+        <w:rPr>
+          <w:color w:val="000000" w:themeColor="text1"/>
+        </w:rPr>
+      </w:pPr>
+      <w:r>
+        <w:rPr>
+          <w:rFonts w:hint="eastAsia"/>
+          <w:color w:val="000000" w:themeColor="text1"/>
+        </w:rPr>
+        <w:t>Version: 0.</w:t>
+      </w:r>
+      <w:r>
+        <w:rPr>
+          <w:rFonts w:hint="eastAsia"/>
+          <w:color w:val="000000" w:themeColor="text1"/>
+        </w:rPr>
         <w:t>0.11</w:t>
       </w:r>
     </w:p>
@@ -457,6 +535,7 @@
           <w:rFonts w:hint="eastAsia"/>
           <w:color w:val="000000" w:themeColor="text1"/>
         </w:rPr>
+        <w:lastRenderedPageBreak/>
         <w:t>Version: 0.</w:t>
       </w:r>
       <w:r>
@@ -539,14 +618,7 @@
         <w:rPr>
           <w:rFonts w:hint="eastAsia"/>
         </w:rPr>
-        <w:t xml:space="preserve"> OKG </w:t>
-      </w:r>
-      <w:r>
-        <w:rPr>
-          <w:rFonts w:hint="eastAsia"/>
-        </w:rPr>
-        <w:lastRenderedPageBreak/>
-        <w:t>model)</w:t>
+        <w:t xml:space="preserve"> OKG model)</w:t>
       </w:r>
       <w:r>
         <w:rPr>
@@ -807,6 +879,7 @@
         <w:ind w:leftChars="0"/>
       </w:pPr>
       <w:r>
+        <w:lastRenderedPageBreak/>
         <w:t>Support time sync tick and system time and get the timestamp</w:t>
       </w:r>
     </w:p>

</xml_diff>